<commit_message>
Added new Javadoc and new experience
</commit_message>
<xml_diff>
--- a/FireDangerCalculator/Experience/Task5.docx
+++ b/FireDangerCalculator/Experience/Task5.docx
@@ -489,32 +489,11 @@
       </w:r>
     </w:p>
     <w:p>
-      <w:bookmarkStart w:id="0" w:name="_GoBack"/>
-      <w:bookmarkEnd w:id="0"/>
-      <w:r>
-        <w:rPr>
-          <w:noProof/>
-        </w:rPr>
+      <w:r>
         <w:drawing>
-          <wp:anchor distT="0" distB="0" distL="114300" distR="114300" simplePos="0" relativeHeight="251658240" behindDoc="0" locked="0" layoutInCell="1" allowOverlap="1" wp14:anchorId="77FA1575" wp14:editId="501618EC">
-            <wp:simplePos x="0" y="0"/>
-            <wp:positionH relativeFrom="margin">
-              <wp:posOffset>95250</wp:posOffset>
-            </wp:positionH>
-            <wp:positionV relativeFrom="paragraph">
-              <wp:posOffset>12700</wp:posOffset>
-            </wp:positionV>
-            <wp:extent cx="3388995" cy="2505075"/>
-            <wp:effectExtent l="19050" t="19050" r="20955" b="28575"/>
-            <wp:wrapThrough wrapText="bothSides">
-              <wp:wrapPolygon edited="0">
-                <wp:start x="-121" y="-164"/>
-                <wp:lineTo x="-121" y="21682"/>
-                <wp:lineTo x="21612" y="21682"/>
-                <wp:lineTo x="21612" y="-164"/>
-                <wp:lineTo x="-121" y="-164"/>
-              </wp:wrapPolygon>
-            </wp:wrapThrough>
+          <wp:inline distT="0" distB="0" distL="0" distR="0" wp14:anchorId="5CCB3B40" wp14:editId="597E891E">
+            <wp:extent cx="2516056" cy="2438440"/>
+            <wp:effectExtent l="19050" t="19050" r="17780" b="19050"/>
             <wp:docPr id="1" name="Picture 1"/>
             <wp:cNvGraphicFramePr>
               <a:graphicFrameLocks xmlns:a="http://schemas.openxmlformats.org/drawingml/2006/main" noChangeAspect="1"/>
@@ -527,13 +506,7 @@
                     <pic:cNvPicPr/>
                   </pic:nvPicPr>
                   <pic:blipFill>
-                    <a:blip r:embed="rId6">
-                      <a:extLst>
-                        <a:ext uri="{28A0092B-C50C-407E-A947-70E740481C1C}">
-                          <a14:useLocalDpi xmlns:a14="http://schemas.microsoft.com/office/drawing/2010/main" val="0"/>
-                        </a:ext>
-                      </a:extLst>
-                    </a:blip>
+                    <a:blip r:embed="rId6"/>
                     <a:stretch>
                       <a:fillRect/>
                     </a:stretch>
@@ -541,7 +514,7 @@
                   <pic:spPr>
                     <a:xfrm>
                       <a:off x="0" y="0"/>
-                      <a:ext cx="3388995" cy="2505075"/>
+                      <a:ext cx="2549716" cy="2471062"/>
                     </a:xfrm>
                     <a:prstGeom prst="rect">
                       <a:avLst/>
@@ -549,7 +522,7 @@
                     <a:ln>
                       <a:solidFill>
                         <a:schemeClr val="bg2">
-                          <a:lumMod val="50000"/>
+                          <a:lumMod val="75000"/>
                         </a:schemeClr>
                       </a:solidFill>
                     </a:ln>
@@ -557,16 +530,143 @@
                 </pic:pic>
               </a:graphicData>
             </a:graphic>
-            <wp14:sizeRelH relativeFrom="margin">
-              <wp14:pctWidth>0</wp14:pctWidth>
-            </wp14:sizeRelH>
-            <wp14:sizeRelV relativeFrom="margin">
-              <wp14:pctHeight>0</wp14:pctHeight>
-            </wp14:sizeRelV>
-          </wp:anchor>
+          </wp:inline>
         </w:drawing>
       </w:r>
     </w:p>
+    <w:p>
+      <w:r>
+        <w:lastRenderedPageBreak/>
+        <w:t>Lesson learned from this project:</w:t>
+      </w:r>
+    </w:p>
+    <w:p>
+      <w:r>
+        <w:t xml:space="preserve">In this project, I got lots of problems including accidental deletion of the commits in </w:t>
+      </w:r>
+      <w:proofErr w:type="spellStart"/>
+      <w:r>
+        <w:t>Github</w:t>
+      </w:r>
+      <w:proofErr w:type="spellEnd"/>
+      <w:r>
+        <w:t xml:space="preserve"> and accidental deletion of source code of the project. I did try “</w:t>
+      </w:r>
+      <w:proofErr w:type="spellStart"/>
+      <w:r>
+        <w:t>git</w:t>
+      </w:r>
+      <w:proofErr w:type="spellEnd"/>
+      <w:r>
+        <w:t xml:space="preserve"> </w:t>
+      </w:r>
+      <w:proofErr w:type="spellStart"/>
+      <w:r>
+        <w:t>reflog</w:t>
+      </w:r>
+      <w:proofErr w:type="spellEnd"/>
+      <w:r>
+        <w:t xml:space="preserve">” for the </w:t>
+      </w:r>
+      <w:proofErr w:type="spellStart"/>
+      <w:r>
+        <w:t>Github</w:t>
+      </w:r>
+      <w:proofErr w:type="spellEnd"/>
+      <w:r>
+        <w:t xml:space="preserve"> repository, but this seemed more complex than I thought, therefore I just recode</w:t>
+      </w:r>
+      <w:r>
+        <w:t>d</w:t>
+      </w:r>
+      <w:r>
+        <w:t xml:space="preserve"> the whole program. This took</w:t>
+      </w:r>
+      <w:r>
+        <w:t xml:space="preserve"> me</w:t>
+      </w:r>
+      <w:r>
+        <w:t xml:space="preserve"> two days. </w:t>
+      </w:r>
+      <w:r>
+        <w:t>Wasted a lot of time, even though I coded much faster than first round.</w:t>
+      </w:r>
+    </w:p>
+    <w:p>
+      <w:r>
+        <w:t xml:space="preserve">I realized that once I setup a new local repository, the project folder </w:t>
+      </w:r>
+      <w:r>
+        <w:t>could be</w:t>
+      </w:r>
+      <w:r>
+        <w:t xml:space="preserve"> moved to the new location. If delete the local repository, it will also delete the project source files </w:t>
+      </w:r>
+      <w:r>
+        <w:t>sometimes</w:t>
+      </w:r>
+      <w:r>
+        <w:t xml:space="preserve">. In addition, I used “rebase” when I tried some </w:t>
+      </w:r>
+      <w:proofErr w:type="spellStart"/>
+      <w:r>
+        <w:t>git</w:t>
+      </w:r>
+      <w:proofErr w:type="spellEnd"/>
+      <w:r>
+        <w:t xml:space="preserve"> operations, it is dangerous if I don’t have an extensive knowledge about the </w:t>
+      </w:r>
+      <w:proofErr w:type="spellStart"/>
+      <w:r>
+        <w:t>Github</w:t>
+      </w:r>
+      <w:proofErr w:type="spellEnd"/>
+      <w:r>
+        <w:t>.</w:t>
+      </w:r>
+    </w:p>
+    <w:p>
+      <w:r>
+        <w:t xml:space="preserve">Another thing is that when I learn </w:t>
+      </w:r>
+      <w:proofErr w:type="spellStart"/>
+      <w:r>
+        <w:t>git</w:t>
+      </w:r>
+      <w:proofErr w:type="spellEnd"/>
+      <w:r>
+        <w:t xml:space="preserve"> commands, I understand them, but after I install </w:t>
+      </w:r>
+      <w:proofErr w:type="spellStart"/>
+      <w:r>
+        <w:t>EGit</w:t>
+      </w:r>
+      <w:proofErr w:type="spellEnd"/>
+      <w:r>
+        <w:t xml:space="preserve">, a GUI tool for </w:t>
+      </w:r>
+      <w:proofErr w:type="spellStart"/>
+      <w:r>
+        <w:t>Github</w:t>
+      </w:r>
+      <w:proofErr w:type="spellEnd"/>
+      <w:r>
+        <w:t>, I almost forget the commands I learned.</w:t>
+      </w:r>
+      <w:r>
+        <w:t xml:space="preserve"> This is a disadvantage of GUI.</w:t>
+      </w:r>
+    </w:p>
+    <w:p>
+      <w:r>
+        <w:t>Overall, this is a good practice, and I learned a lot!</w:t>
+      </w:r>
+    </w:p>
+    <w:p>
+      <w:bookmarkStart w:id="0" w:name="_GoBack"/>
+      <w:bookmarkEnd w:id="0"/>
+    </w:p>
+    <w:p/>
     <w:sectPr>
       <w:pgSz w:w="12240" w:h="15840"/>
       <w:pgMar w:top="1440" w:right="1440" w:bottom="1440" w:left="1440" w:header="720" w:footer="720" w:gutter="0"/>

</xml_diff>